<commit_message>
Added buffered channels, for loop, and close channel
</commit_message>
<xml_diff>
--- a/Go Channels Documentation.docx
+++ b/Go Channels Documentation.docx
@@ -47,12 +47,18 @@
       <w:r>
         <w:rPr>
           <w:rFonts w:ascii="Cascadia Code" w:hAnsi="Cascadia Code"/>
-          <w:color w:val="70AD47" w:themeColor="accent6"/>
+          <w:color w:val="00B050"/>
         </w:rPr>
         <w:t>chan</w:t>
       </w:r>
       <w:r>
-        <w:t xml:space="preserve"> keyword, followed </w:t>
+        <w:rPr>
+          <w:color w:val="00B050"/>
+        </w:rPr>
+        <w:t xml:space="preserve"> </w:t>
+      </w:r>
+      <w:r>
+        <w:t xml:space="preserve">keyword, followed </w:t>
       </w:r>
       <w:r>
         <w:t xml:space="preserve">by </w:t>
@@ -70,7 +76,7 @@
     <w:bookmarkEnd w:id="0"/>
     <w:p>
       <w:r>
-        <w:object w:dxaOrig="9360" w:dyaOrig="6932" w14:anchorId="78D58DA0">
+        <w:object w:dxaOrig="9360" w:dyaOrig="6822" w14:anchorId="78D58DA0">
           <v:shapetype id="_x0000_t75" coordsize="21600,21600" o:spt="75" o:preferrelative="t" path="m@4@5l@4@11@9@11@9@5xe" filled="f" stroked="f">
             <v:stroke joinstyle="miter"/>
             <v:formulas>
@@ -90,10 +96,10 @@
             <v:path o:extrusionok="f" gradientshapeok="t" o:connecttype="rect"/>
             <o:lock v:ext="edit" aspectratio="t"/>
           </v:shapetype>
-          <v:shape id="_x0000_i1038" type="#_x0000_t75" style="width:468pt;height:346.8pt" o:ole="">
+          <v:shape id="_x0000_i1061" type="#_x0000_t75" style="width:468.35pt;height:341.5pt" o:ole="">
             <v:imagedata r:id="rId4" o:title=""/>
           </v:shape>
-          <o:OLEObject Type="Embed" ProgID="Word.OpenDocumentText.12" ShapeID="_x0000_i1038" DrawAspect="Content" ObjectID="_1752656855" r:id="rId5"/>
+          <o:OLEObject Type="Embed" ProgID="Word.OpenDocumentText.12" ShapeID="_x0000_i1061" DrawAspect="Content" ObjectID="_1753000583" r:id="rId5"/>
         </w:object>
       </w:r>
     </w:p>
@@ -102,7 +108,13 @@
         <w:pStyle w:val="Heading1"/>
       </w:pPr>
       <w:r>
-        <w:t>Unbuffered channels</w:t>
+        <w:t xml:space="preserve">Unbuffered </w:t>
+      </w:r>
+      <w:r>
+        <w:t>C</w:t>
+      </w:r>
+      <w:r>
+        <w:t>hannels</w:t>
       </w:r>
     </w:p>
     <w:p>
@@ -152,14 +164,250 @@
     <w:bookmarkEnd w:id="1"/>
     <w:p>
       <w:r>
-        <w:object w:dxaOrig="9360" w:dyaOrig="12641" w14:anchorId="2706753D">
-          <v:shape id="_x0000_i1036" type="#_x0000_t75" style="width:468pt;height:631.8pt" o:ole="">
+        <w:object w:dxaOrig="9360" w:dyaOrig="12398" w14:anchorId="2706753D">
+          <v:shape id="_x0000_i1063" type="#_x0000_t75" style="width:468.35pt;height:619.9pt" o:ole="">
             <v:imagedata r:id="rId6" o:title=""/>
           </v:shape>
-          <o:OLEObject Type="Embed" ProgID="Word.OpenDocumentText.12" ShapeID="_x0000_i1036" DrawAspect="Content" ObjectID="_1752656856" r:id="rId7"/>
+          <o:OLEObject Type="Embed" ProgID="Word.OpenDocumentText.12" ShapeID="_x0000_i1063" DrawAspect="Content" ObjectID="_1753000584" r:id="rId7"/>
         </w:object>
       </w:r>
     </w:p>
+    <w:p>
+      <w:pPr>
+        <w:pStyle w:val="Heading1"/>
+      </w:pPr>
+      <w:r>
+        <w:lastRenderedPageBreak/>
+        <w:t>Buffered Channels</w:t>
+      </w:r>
+    </w:p>
+    <w:p>
+      <w:r>
+        <w:tab/>
+        <w:t>A buffered channel is a channel that has a specified capacity</w:t>
+      </w:r>
+      <w:r>
+        <w:t>, which is</w:t>
+      </w:r>
+      <w:r>
+        <w:t xml:space="preserve"> given as an extra parameter at the </w:t>
+      </w:r>
+      <w:r>
+        <w:t>channel’s declaration</w:t>
+      </w:r>
+      <w:r>
+        <w:t>. Unlike an unbuffered channel, a buffered channel does not need an immediate</w:t>
+      </w:r>
+      <w:r>
+        <w:t xml:space="preserve"> receiver after accepting a sen</w:t>
+      </w:r>
+      <w:r>
+        <w:t>t value</w:t>
+      </w:r>
+      <w:r>
+        <w:t>.</w:t>
+      </w:r>
+      <w:r>
+        <w:t xml:space="preserve"> Instead, a buffered channel can</w:t>
+      </w:r>
+      <w:r>
+        <w:t xml:space="preserve"> accept a limited number of values to be sent to it without a receiver</w:t>
+      </w:r>
+      <w:r>
+        <w:t xml:space="preserve"> being</w:t>
+      </w:r>
+      <w:r>
+        <w:t xml:space="preserve"> immediately available. The buffered channel will be blocked only when </w:t>
+      </w:r>
+      <w:r>
+        <w:t xml:space="preserve">the </w:t>
+      </w:r>
+      <w:r>
+        <w:t xml:space="preserve">buffer capacity is exceeded. </w:t>
+      </w:r>
+    </w:p>
+    <w:p>
+      <w:r>
+        <w:t>An example of a buffered Go channel:</w:t>
+      </w:r>
+    </w:p>
+    <w:bookmarkStart w:id="2" w:name="_MON_1752993189"/>
+    <w:bookmarkEnd w:id="2"/>
+    <w:p>
+      <w:r>
+        <w:object w:dxaOrig="9360" w:dyaOrig="6737" w14:anchorId="3837A9AC">
+          <v:shape id="_x0000_i1065" type="#_x0000_t75" style="width:468.35pt;height:336.7pt" o:ole="">
+            <v:imagedata r:id="rId8" o:title=""/>
+          </v:shape>
+          <o:OLEObject Type="Embed" ProgID="Word.OpenDocumentText.12" ShapeID="_x0000_i1065" DrawAspect="Content" ObjectID="_1753000585" r:id="rId9"/>
+        </w:object>
+      </w:r>
+    </w:p>
+    <w:p>
+      <w:pPr>
+        <w:pStyle w:val="Heading1"/>
+      </w:pPr>
+      <w:r>
+        <w:t>For-loop</w:t>
+      </w:r>
+      <w:r>
+        <w:t xml:space="preserve"> and</w:t>
+      </w:r>
+      <w:r>
+        <w:t xml:space="preserve"> </w:t>
+      </w:r>
+      <w:r>
+        <w:t>C</w:t>
+      </w:r>
+      <w:r>
+        <w:t>hannel</w:t>
+      </w:r>
+    </w:p>
+    <w:p>
+      <w:r>
+        <w:tab/>
+        <w:t>Using a for</w:t>
+      </w:r>
+      <w:r>
+        <w:t>-</w:t>
+      </w:r>
+      <w:r>
+        <w:t xml:space="preserve">loop makes it possible to iterate over a buffered channel without needing multiple receive statements. </w:t>
+      </w:r>
+      <w:r>
+        <w:t xml:space="preserve">Using the </w:t>
+      </w:r>
+      <w:r>
+        <w:rPr>
+          <w:rFonts w:ascii="Cascadia Code" w:hAnsi="Cascadia Code" w:cs="Cascadia Code"/>
+          <w:color w:val="ED7D31" w:themeColor="accent2"/>
+        </w:rPr>
+        <w:t>range</w:t>
+      </w:r>
+      <w:r>
+        <w:rPr>
+          <w:color w:val="ED7D31" w:themeColor="accent2"/>
+        </w:rPr>
+        <w:t xml:space="preserve"> </w:t>
+      </w:r>
+      <w:r>
+        <w:t xml:space="preserve">keyword, </w:t>
+      </w:r>
+      <w:r>
+        <w:t xml:space="preserve">it is possible to iterate through each sent value, but the channel must be closed before </w:t>
+      </w:r>
+      <w:r>
+        <w:t>iterating through the channel, as range only stops when the channel is told to close.</w:t>
+      </w:r>
+    </w:p>
+    <w:p>
+      <w:r>
+        <w:t>An example of a for</w:t>
+      </w:r>
+      <w:r>
+        <w:t>-</w:t>
+      </w:r>
+      <w:r>
+        <w:t>loop iterating through a channel:</w:t>
+      </w:r>
+    </w:p>
+    <w:bookmarkStart w:id="3" w:name="_MON_1752997389"/>
+    <w:bookmarkEnd w:id="3"/>
+    <w:p>
+      <w:r>
+        <w:object w:dxaOrig="9360" w:dyaOrig="7685" w14:anchorId="391F59F5">
+          <v:shape id="_x0000_i1072" type="#_x0000_t75" style="width:468.35pt;height:384pt" o:ole="">
+            <v:imagedata r:id="rId10" o:title=""/>
+          </v:shape>
+          <o:OLEObject Type="Embed" ProgID="Word.OpenDocumentText.12" ShapeID="_x0000_i1072" DrawAspect="Content" ObjectID="_1753000586" r:id="rId11"/>
+        </w:object>
+      </w:r>
+    </w:p>
+    <w:p>
+      <w:pPr>
+        <w:pStyle w:val="Heading1"/>
+      </w:pPr>
+      <w:r>
+        <w:t>Channel close</w:t>
+      </w:r>
+    </w:p>
+    <w:p>
+      <w:r>
+        <w:tab/>
+      </w:r>
+      <w:r>
+        <w:t xml:space="preserve">Closing a channel is useful when there are no more values that need to be sent to the channel. Closing a channel also </w:t>
+      </w:r>
+      <w:r>
+        <w:t>can</w:t>
+      </w:r>
+      <w:r>
+        <w:t xml:space="preserve"> indicate completeness to the channel’s receivers. </w:t>
+      </w:r>
+      <w:r>
+        <w:t>Only the sender should be closing the channel, as sending data to a closed channel will cause a panic.</w:t>
+      </w:r>
+      <w:r>
+        <w:t xml:space="preserve"> </w:t>
+      </w:r>
+      <w:r>
+        <w:t xml:space="preserve">It is still possible however, to read data from a closed channel, it is even required to close a channel before iterating through it using </w:t>
+      </w:r>
+      <w:r>
+        <w:rPr>
+          <w:rFonts w:ascii="Cascadia Code" w:hAnsi="Cascadia Code" w:cs="Cascadia Code"/>
+          <w:color w:val="ED7D31" w:themeColor="accent2"/>
+        </w:rPr>
+        <w:t>for</w:t>
+      </w:r>
+      <w:r>
+        <w:rPr>
+          <w:color w:val="ED7D31" w:themeColor="accent2"/>
+        </w:rPr>
+        <w:t xml:space="preserve"> </w:t>
+      </w:r>
+      <w:r>
+        <w:t xml:space="preserve">and </w:t>
+      </w:r>
+      <w:r>
+        <w:rPr>
+          <w:rFonts w:ascii="Cascadia Code" w:hAnsi="Cascadia Code" w:cs="Cascadia Code"/>
+          <w:color w:val="ED7D31" w:themeColor="accent2"/>
+        </w:rPr>
+        <w:t>range</w:t>
+      </w:r>
+      <w:r>
+        <w:t>.</w:t>
+      </w:r>
+    </w:p>
+    <w:p>
+      <w:r>
+        <w:t xml:space="preserve">An example of closing a Go channel </w:t>
+      </w:r>
+      <w:r>
+        <w:rPr>
+          <w:i/>
+          <w:iCs/>
+        </w:rPr>
+        <w:t>(Note: the for-loop example is also an example of a channel close)</w:t>
+      </w:r>
+      <w:r>
+        <w:t>:</w:t>
+      </w:r>
+    </w:p>
+    <w:bookmarkStart w:id="4" w:name="_MON_1753000251"/>
+    <w:bookmarkEnd w:id="4"/>
+    <w:p>
+      <w:r>
+        <w:object w:dxaOrig="9360" w:dyaOrig="7986" w14:anchorId="081C0FB2">
+          <v:shape id="_x0000_i1076" type="#_x0000_t75" style="width:468.35pt;height:399.1pt" o:ole="">
+            <v:imagedata r:id="rId12" o:title=""/>
+          </v:shape>
+          <o:OLEObject Type="Embed" ProgID="Word.OpenDocumentText.12" ShapeID="_x0000_i1076" DrawAspect="Content" ObjectID="_1753000587" r:id="rId13"/>
+        </w:object>
+      </w:r>
+    </w:p>
+    <w:p/>
     <w:sectPr>
       <w:pgSz w:w="12240" w:h="15840"/>
       <w:pgMar w:top="1440" w:right="1440" w:bottom="1440" w:left="1440" w:header="708" w:footer="708" w:gutter="0"/>

</xml_diff>

<commit_message>
Added the remaining documentation
</commit_message>
<xml_diff>
--- a/Go Channels Documentation.docx
+++ b/Go Channels Documentation.docx
@@ -96,10 +96,10 @@
             <v:path o:extrusionok="f" gradientshapeok="t" o:connecttype="rect"/>
             <o:lock v:ext="edit" aspectratio="t"/>
           </v:shapetype>
-          <v:shape id="_x0000_i1061" type="#_x0000_t75" style="width:468.35pt;height:341.5pt" o:ole="">
+          <v:shape id="_x0000_i1061" type="#_x0000_t75" style="width:468.4pt;height:341.8pt" o:ole="">
             <v:imagedata r:id="rId4" o:title=""/>
           </v:shape>
-          <o:OLEObject Type="Embed" ProgID="Word.OpenDocumentText.12" ShapeID="_x0000_i1061" DrawAspect="Content" ObjectID="_1753000583" r:id="rId5"/>
+          <o:OLEObject Type="Embed" ProgID="Word.OpenDocumentText.12" ShapeID="_x0000_i1061" DrawAspect="Content" ObjectID="_1753018195" r:id="rId5"/>
         </w:object>
       </w:r>
     </w:p>
@@ -165,10 +165,10 @@
     <w:p>
       <w:r>
         <w:object w:dxaOrig="9360" w:dyaOrig="12398" w14:anchorId="2706753D">
-          <v:shape id="_x0000_i1063" type="#_x0000_t75" style="width:468.35pt;height:619.9pt" o:ole="">
+          <v:shape id="_x0000_i1063" type="#_x0000_t75" style="width:468.4pt;height:619.95pt" o:ole="">
             <v:imagedata r:id="rId6" o:title=""/>
           </v:shape>
-          <o:OLEObject Type="Embed" ProgID="Word.OpenDocumentText.12" ShapeID="_x0000_i1063" DrawAspect="Content" ObjectID="_1753000584" r:id="rId7"/>
+          <o:OLEObject Type="Embed" ProgID="Word.OpenDocumentText.12" ShapeID="_x0000_i1063" DrawAspect="Content" ObjectID="_1753018196" r:id="rId7"/>
         </w:object>
       </w:r>
     </w:p>
@@ -236,10 +236,10 @@
     <w:p>
       <w:r>
         <w:object w:dxaOrig="9360" w:dyaOrig="6737" w14:anchorId="3837A9AC">
-          <v:shape id="_x0000_i1065" type="#_x0000_t75" style="width:468.35pt;height:336.7pt" o:ole="">
+          <v:shape id="_x0000_i1065" type="#_x0000_t75" style="width:468.4pt;height:336.5pt" o:ole="">
             <v:imagedata r:id="rId8" o:title=""/>
           </v:shape>
-          <o:OLEObject Type="Embed" ProgID="Word.OpenDocumentText.12" ShapeID="_x0000_i1065" DrawAspect="Content" ObjectID="_1753000585" r:id="rId9"/>
+          <o:OLEObject Type="Embed" ProgID="Word.OpenDocumentText.12" ShapeID="_x0000_i1065" DrawAspect="Content" ObjectID="_1753018197" r:id="rId9"/>
         </w:object>
       </w:r>
     </w:p>
@@ -316,10 +316,10 @@
     <w:p>
       <w:r>
         <w:object w:dxaOrig="9360" w:dyaOrig="7685" w14:anchorId="391F59F5">
-          <v:shape id="_x0000_i1072" type="#_x0000_t75" style="width:468.35pt;height:384pt" o:ole="">
+          <v:shape id="_x0000_i1072" type="#_x0000_t75" style="width:468.4pt;height:384.25pt" o:ole="">
             <v:imagedata r:id="rId10" o:title=""/>
           </v:shape>
-          <o:OLEObject Type="Embed" ProgID="Word.OpenDocumentText.12" ShapeID="_x0000_i1072" DrawAspect="Content" ObjectID="_1753000586" r:id="rId11"/>
+          <o:OLEObject Type="Embed" ProgID="Word.OpenDocumentText.12" ShapeID="_x0000_i1072" DrawAspect="Content" ObjectID="_1753018198" r:id="rId11"/>
         </w:object>
       </w:r>
     </w:p>
@@ -400,14 +400,494 @@
     <w:p>
       <w:r>
         <w:object w:dxaOrig="9360" w:dyaOrig="7986" w14:anchorId="081C0FB2">
-          <v:shape id="_x0000_i1076" type="#_x0000_t75" style="width:468.35pt;height:399.1pt" o:ole="">
+          <v:shape id="_x0000_i1076" type="#_x0000_t75" style="width:468.4pt;height:399.4pt" o:ole="">
             <v:imagedata r:id="rId12" o:title=""/>
           </v:shape>
-          <o:OLEObject Type="Embed" ProgID="Word.OpenDocumentText.12" ShapeID="_x0000_i1076" DrawAspect="Content" ObjectID="_1753000587" r:id="rId13"/>
+          <o:OLEObject Type="Embed" ProgID="Word.OpenDocumentText.12" ShapeID="_x0000_i1076" DrawAspect="Content" ObjectID="_1753018199" r:id="rId13"/>
         </w:object>
       </w:r>
     </w:p>
-    <w:p/>
+    <w:p>
+      <w:pPr>
+        <w:pStyle w:val="Heading1"/>
+      </w:pPr>
+      <w:r>
+        <w:t>Select Statement</w:t>
+      </w:r>
+      <w:r>
+        <w:t xml:space="preserve"> </w:t>
+      </w:r>
+      <w:r>
+        <w:t>(For placing</w:t>
+      </w:r>
+      <w:r>
+        <w:t>/sending</w:t>
+      </w:r>
+      <w:r>
+        <w:t xml:space="preserve"> into channels)</w:t>
+      </w:r>
+    </w:p>
+    <w:p>
+      <w:r>
+        <w:tab/>
+      </w:r>
+      <w:r>
+        <w:t xml:space="preserve">The </w:t>
+      </w:r>
+      <w:r>
+        <w:rPr>
+          <w:rFonts w:ascii="Cascadia Code" w:hAnsi="Cascadia Code" w:cs="Cascadia Code"/>
+          <w:color w:val="ED7D31" w:themeColor="accent2"/>
+        </w:rPr>
+        <w:t>select</w:t>
+      </w:r>
+      <w:r>
+        <w:rPr>
+          <w:color w:val="ED7D31" w:themeColor="accent2"/>
+        </w:rPr>
+        <w:t xml:space="preserve"> </w:t>
+      </w:r>
+      <w:r>
+        <w:t xml:space="preserve">statement makes it possible </w:t>
+      </w:r>
+      <w:r>
+        <w:t xml:space="preserve">to </w:t>
+      </w:r>
+      <w:r>
+        <w:t xml:space="preserve">wait for the first available goroutine that </w:t>
+      </w:r>
+      <w:r>
+        <w:t xml:space="preserve">can receive a value. When one goroutine is available to receive a value, the </w:t>
+      </w:r>
+      <w:r>
+        <w:rPr>
+          <w:rFonts w:ascii="Cascadia Code" w:hAnsi="Cascadia Code" w:cs="Cascadia Code"/>
+          <w:color w:val="ED7D31" w:themeColor="accent2"/>
+        </w:rPr>
+        <w:t>select</w:t>
+      </w:r>
+      <w:r>
+        <w:rPr>
+          <w:color w:val="ED7D31" w:themeColor="accent2"/>
+        </w:rPr>
+        <w:t xml:space="preserve"> </w:t>
+      </w:r>
+      <w:r>
+        <w:t>statement then sends a value to the channel with the available goroutine.</w:t>
+      </w:r>
+    </w:p>
+    <w:p>
+      <w:r>
+        <w:t xml:space="preserve">Example of </w:t>
+      </w:r>
+      <w:r>
+        <w:t xml:space="preserve">the </w:t>
+      </w:r>
+      <w:r>
+        <w:t>select statement sending data to channels:</w:t>
+      </w:r>
+    </w:p>
+    <w:bookmarkStart w:id="5" w:name="_MON_1753009988"/>
+    <w:bookmarkEnd w:id="5"/>
+    <w:p>
+      <w:r>
+        <w:object w:dxaOrig="9360" w:dyaOrig="12059" w14:anchorId="05FF9258">
+          <v:shape id="_x0000_i1083" type="#_x0000_t75" style="width:468.4pt;height:603.3pt" o:ole="">
+            <v:imagedata r:id="rId14" o:title=""/>
+          </v:shape>
+          <o:OLEObject Type="Embed" ProgID="Word.OpenDocumentText.12" ShapeID="_x0000_i1083" DrawAspect="Content" ObjectID="_1753018200" r:id="rId15"/>
+        </w:object>
+      </w:r>
+    </w:p>
+    <w:p>
+      <w:pPr>
+        <w:pStyle w:val="Heading1"/>
+      </w:pPr>
+      <w:r>
+        <w:lastRenderedPageBreak/>
+        <w:t>Select Statement (</w:t>
+      </w:r>
+      <w:r>
+        <w:t>For consuming/receiving from channels)</w:t>
+      </w:r>
+    </w:p>
+    <w:p>
+      <w:r>
+        <w:tab/>
+      </w:r>
+      <w:r>
+        <w:t xml:space="preserve">The </w:t>
+      </w:r>
+      <w:r>
+        <w:rPr>
+          <w:rFonts w:ascii="Cascadia Code" w:hAnsi="Cascadia Code" w:cs="Cascadia Code"/>
+          <w:color w:val="ED7D31" w:themeColor="accent2"/>
+        </w:rPr>
+        <w:t>select</w:t>
+      </w:r>
+      <w:r>
+        <w:rPr>
+          <w:color w:val="ED7D31" w:themeColor="accent2"/>
+        </w:rPr>
+        <w:t xml:space="preserve"> </w:t>
+      </w:r>
+      <w:r>
+        <w:t>statement can also be used to</w:t>
+      </w:r>
+      <w:r>
+        <w:t xml:space="preserve"> wait for the first goroutine to send data through a channel. When one goroutine has sent a value, the </w:t>
+      </w:r>
+      <w:r>
+        <w:rPr>
+          <w:rFonts w:ascii="Cascadia Code" w:hAnsi="Cascadia Code" w:cs="Cascadia Code"/>
+          <w:color w:val="ED7D31" w:themeColor="accent2"/>
+        </w:rPr>
+        <w:t>select</w:t>
+      </w:r>
+      <w:r>
+        <w:rPr>
+          <w:color w:val="ED7D31" w:themeColor="accent2"/>
+        </w:rPr>
+        <w:t xml:space="preserve"> </w:t>
+      </w:r>
+      <w:r>
+        <w:t xml:space="preserve">statement then receives a value from the channel with </w:t>
+      </w:r>
+      <w:r>
+        <w:t>the sent value.</w:t>
+      </w:r>
+    </w:p>
+    <w:p>
+      <w:r>
+        <w:t>Example of select statement waiting for a received value:</w:t>
+      </w:r>
+      <w:r>
+        <w:br/>
+      </w:r>
+      <w:bookmarkStart w:id="6" w:name="_MON_1753011589"/>
+      <w:bookmarkEnd w:id="6"/>
+      <w:r>
+        <w:object w:dxaOrig="9360" w:dyaOrig="10331" w14:anchorId="6183BFD0">
+          <v:shape id="_x0000_i1109" type="#_x0000_t75" style="width:468.4pt;height:516.9pt" o:ole="">
+            <v:imagedata r:id="rId16" o:title=""/>
+          </v:shape>
+          <o:OLEObject Type="Embed" ProgID="Word.OpenDocumentText.12" ShapeID="_x0000_i1109" DrawAspect="Content" ObjectID="_1753018201" r:id="rId17"/>
+        </w:object>
+      </w:r>
+      <w:r>
+        <w:t xml:space="preserve"> </w:t>
+      </w:r>
+    </w:p>
+    <w:bookmarkStart w:id="7" w:name="_MON_1753011974"/>
+    <w:bookmarkEnd w:id="7"/>
+    <w:p>
+      <w:r>
+        <w:object w:dxaOrig="9360" w:dyaOrig="1167" w14:anchorId="1B7D2A4A">
+          <v:shape id="_x0000_i1117" type="#_x0000_t75" style="width:468.4pt;height:58.35pt" o:ole="">
+            <v:imagedata r:id="rId18" o:title=""/>
+          </v:shape>
+          <o:OLEObject Type="Embed" ProgID="Word.OpenDocumentText.12" ShapeID="_x0000_i1117" DrawAspect="Content" ObjectID="_1753018202" r:id="rId19"/>
+        </w:object>
+      </w:r>
+    </w:p>
+    <w:p>
+      <w:pPr>
+        <w:pStyle w:val="Heading1"/>
+      </w:pPr>
+      <w:r>
+        <w:t>Default</w:t>
+      </w:r>
+      <w:r>
+        <w:t xml:space="preserve"> (</w:t>
+      </w:r>
+      <w:r>
+        <w:t>Both send/receive</w:t>
+      </w:r>
+      <w:r>
+        <w:t>)</w:t>
+      </w:r>
+    </w:p>
+    <w:p>
+      <w:r>
+        <w:tab/>
+        <w:t xml:space="preserve">The </w:t>
+      </w:r>
+      <w:r>
+        <w:rPr>
+          <w:rFonts w:ascii="Cascadia Code" w:hAnsi="Cascadia Code" w:cs="Cascadia Code"/>
+          <w:color w:val="ED7D31" w:themeColor="accent2"/>
+        </w:rPr>
+        <w:t>defaul</w:t>
+      </w:r>
+      <w:r>
+        <w:rPr>
+          <w:rFonts w:ascii="Cascadia Code" w:hAnsi="Cascadia Code" w:cs="Cascadia Code"/>
+          <w:color w:val="ED7D31" w:themeColor="accent2"/>
+        </w:rPr>
+        <w:t>t</w:t>
+      </w:r>
+      <w:r>
+        <w:t xml:space="preserve"> case is useful with </w:t>
+      </w:r>
+      <w:r>
+        <w:rPr>
+          <w:rFonts w:ascii="Cascadia Code" w:hAnsi="Cascadia Code" w:cs="Cascadia Code"/>
+          <w:color w:val="ED7D31" w:themeColor="accent2"/>
+        </w:rPr>
+        <w:t>select</w:t>
+      </w:r>
+      <w:r>
+        <w:rPr>
+          <w:color w:val="ED7D31" w:themeColor="accent2"/>
+        </w:rPr>
+        <w:t xml:space="preserve"> </w:t>
+      </w:r>
+      <w:r>
+        <w:t xml:space="preserve">statements, as it will run when no other cases are ready. </w:t>
+      </w:r>
+      <w:r>
+        <w:t xml:space="preserve">Having a </w:t>
+      </w:r>
+      <w:r>
+        <w:rPr>
+          <w:rFonts w:ascii="Cascadia Code" w:hAnsi="Cascadia Code" w:cs="Cascadia Code"/>
+          <w:color w:val="ED7D31" w:themeColor="accent2"/>
+        </w:rPr>
+        <w:t>defaul</w:t>
+      </w:r>
+      <w:r>
+        <w:rPr>
+          <w:rFonts w:ascii="Cascadia Code" w:hAnsi="Cascadia Code" w:cs="Cascadia Code"/>
+          <w:color w:val="ED7D31" w:themeColor="accent2"/>
+        </w:rPr>
+        <w:t>t</w:t>
+      </w:r>
+      <w:r>
+        <w:t xml:space="preserve"> case can also prevent deadlock as it allows the main goroutine to keep running without being blocked by </w:t>
+      </w:r>
+      <w:r>
+        <w:rPr>
+          <w:rFonts w:ascii="Cascadia Code" w:hAnsi="Cascadia Code" w:cs="Cascadia Code"/>
+          <w:color w:val="ED7D31" w:themeColor="accent2"/>
+        </w:rPr>
+        <w:t>select</w:t>
+      </w:r>
+      <w:r>
+        <w:t xml:space="preserve">.  </w:t>
+      </w:r>
+    </w:p>
+    <w:p>
+      <w:r>
+        <w:t xml:space="preserve">An example of the default case being used while </w:t>
+      </w:r>
+      <w:r>
+        <w:t>sending data to channels</w:t>
+      </w:r>
+      <w:r>
+        <w:t>:</w:t>
+      </w:r>
+    </w:p>
+    <w:bookmarkStart w:id="8" w:name="_MON_1753013622"/>
+    <w:bookmarkEnd w:id="8"/>
+    <w:p>
+      <w:r>
+        <w:object w:dxaOrig="9360" w:dyaOrig="9060" w14:anchorId="3A36F875">
+          <v:shape id="_x0000_i1132" type="#_x0000_t75" style="width:468.4pt;height:453.2pt" o:ole="">
+            <v:imagedata r:id="rId20" o:title=""/>
+          </v:shape>
+          <o:OLEObject Type="Embed" ProgID="Word.OpenDocumentText.12" ShapeID="_x0000_i1132" DrawAspect="Content" ObjectID="_1753018203" r:id="rId21"/>
+        </w:object>
+      </w:r>
+    </w:p>
+    <w:bookmarkStart w:id="9" w:name="_MON_1753014157"/>
+    <w:bookmarkEnd w:id="9"/>
+    <w:p>
+      <w:r>
+        <w:object w:dxaOrig="9360" w:dyaOrig="3462" w14:anchorId="5F376167">
+          <v:shape id="_x0000_i1136" type="#_x0000_t75" style="width:468.4pt;height:172.8pt" o:ole="">
+            <v:imagedata r:id="rId22" o:title=""/>
+          </v:shape>
+          <o:OLEObject Type="Embed" ProgID="Word.OpenDocumentText.12" ShapeID="_x0000_i1136" DrawAspect="Content" ObjectID="_1753018204" r:id="rId23"/>
+        </w:object>
+      </w:r>
+    </w:p>
+    <w:p>
+      <w:r>
+        <w:t xml:space="preserve">An example of the default case being used while </w:t>
+      </w:r>
+      <w:r>
+        <w:t>receiving</w:t>
+      </w:r>
+      <w:r>
+        <w:t xml:space="preserve"> data </w:t>
+      </w:r>
+      <w:r>
+        <w:t>from</w:t>
+      </w:r>
+      <w:r>
+        <w:t xml:space="preserve"> channels:</w:t>
+      </w:r>
+    </w:p>
+    <w:bookmarkStart w:id="10" w:name="_MON_1753014626"/>
+    <w:bookmarkEnd w:id="10"/>
+    <w:p>
+      <w:r>
+        <w:object w:dxaOrig="9360" w:dyaOrig="8167" w14:anchorId="2EAD08A1">
+          <v:shape id="_x0000_i1171" type="#_x0000_t75" style="width:468.4pt;height:408.5pt" o:ole="">
+            <v:imagedata r:id="rId24" o:title=""/>
+          </v:shape>
+          <o:OLEObject Type="Embed" ProgID="Word.OpenDocumentText.12" ShapeID="_x0000_i1171" DrawAspect="Content" ObjectID="_1753018205" r:id="rId25"/>
+        </w:object>
+      </w:r>
+    </w:p>
+    <w:bookmarkStart w:id="11" w:name="_MON_1753014882"/>
+    <w:bookmarkEnd w:id="11"/>
+    <w:p>
+      <w:r>
+        <w:object w:dxaOrig="9360" w:dyaOrig="3500" w14:anchorId="794E787D">
+          <v:shape id="_x0000_i1173" type="#_x0000_t75" style="width:468.4pt;height:175.05pt" o:ole="">
+            <v:imagedata r:id="rId26" o:title=""/>
+          </v:shape>
+          <o:OLEObject Type="Embed" ProgID="Word.OpenDocumentText.12" ShapeID="_x0000_i1173" DrawAspect="Content" ObjectID="_1753018206" r:id="rId27"/>
+        </w:object>
+      </w:r>
+    </w:p>
+    <w:p>
+      <w:pPr>
+        <w:pStyle w:val="Heading1"/>
+      </w:pPr>
+      <w:r>
+        <w:t>Nil</w:t>
+      </w:r>
+      <w:r>
+        <w:t xml:space="preserve"> </w:t>
+      </w:r>
+      <w:r>
+        <w:t>Channel Behavior</w:t>
+      </w:r>
+    </w:p>
+    <w:p>
+      <w:r>
+        <w:tab/>
+        <w:t>A nil channel is a channel that is only declared</w:t>
+      </w:r>
+      <w:r>
+        <w:t>, not created</w:t>
+      </w:r>
+      <w:r>
+        <w:t>; thus, the value of the channel is nil. It is not possible to send or receive data to a nil channel, as the channel exists only in name, and attempting to do so will result in a deadlock. In addition, attempting to close a nil channel will result in a panic.</w:t>
+      </w:r>
+    </w:p>
+    <w:p>
+      <w:r>
+        <w:t>An example of a nil channel:</w:t>
+      </w:r>
+    </w:p>
+    <w:bookmarkStart w:id="12" w:name="_MON_1753016222"/>
+    <w:bookmarkEnd w:id="12"/>
+    <w:p>
+      <w:r>
+        <w:object w:dxaOrig="9360" w:dyaOrig="6842" w14:anchorId="604DAE33">
+          <v:shape id="_x0000_i1163" type="#_x0000_t75" style="width:468.4pt;height:341.8pt" o:ole="">
+            <v:imagedata r:id="rId28" o:title=""/>
+          </v:shape>
+          <o:OLEObject Type="Embed" ProgID="Word.OpenDocumentText.12" ShapeID="_x0000_i1163" DrawAspect="Content" ObjectID="_1753018207" r:id="rId29"/>
+        </w:object>
+      </w:r>
+    </w:p>
+    <w:bookmarkStart w:id="13" w:name="_MON_1753016494"/>
+    <w:bookmarkEnd w:id="13"/>
+    <w:p>
+      <w:r>
+        <w:object w:dxaOrig="9360" w:dyaOrig="1771" w14:anchorId="6A0AD718">
+          <v:shape id="_x0000_i1167" type="#_x0000_t75" style="width:468.4pt;height:88.65pt" o:ole="">
+            <v:imagedata r:id="rId30" o:title=""/>
+          </v:shape>
+          <o:OLEObject Type="Embed" ProgID="Word.OpenDocumentText.12" ShapeID="_x0000_i1167" DrawAspect="Content" ObjectID="_1753018208" r:id="rId31"/>
+        </w:object>
+      </w:r>
+    </w:p>
+    <w:p>
+      <w:pPr>
+        <w:pStyle w:val="Heading1"/>
+      </w:pPr>
+      <w:r>
+        <w:t>Nil Channel Behavior</w:t>
+      </w:r>
+      <w:r>
+        <w:t xml:space="preserve"> (Select Statement)</w:t>
+      </w:r>
+    </w:p>
+    <w:p>
+      <w:r>
+        <w:tab/>
+        <w:t xml:space="preserve">A nil channel can prove useful when working with </w:t>
+      </w:r>
+      <w:r>
+        <w:rPr>
+          <w:rFonts w:ascii="Cascadia Code" w:hAnsi="Cascadia Code" w:cs="Cascadia Code"/>
+          <w:color w:val="ED7D31" w:themeColor="accent2"/>
+        </w:rPr>
+        <w:t>select</w:t>
+      </w:r>
+      <w:r>
+        <w:rPr>
+          <w:color w:val="ED7D31" w:themeColor="accent2"/>
+        </w:rPr>
+        <w:t xml:space="preserve"> </w:t>
+      </w:r>
+      <w:r>
+        <w:t xml:space="preserve">statements. </w:t>
+      </w:r>
+      <w:r>
+        <w:t xml:space="preserve">The </w:t>
+      </w:r>
+      <w:r>
+        <w:rPr>
+          <w:rFonts w:ascii="Cascadia Code" w:hAnsi="Cascadia Code" w:cs="Cascadia Code"/>
+          <w:color w:val="ED7D31" w:themeColor="accent2"/>
+        </w:rPr>
+        <w:t>select</w:t>
+      </w:r>
+      <w:r>
+        <w:rPr>
+          <w:color w:val="ED7D31" w:themeColor="accent2"/>
+        </w:rPr>
+        <w:t xml:space="preserve"> </w:t>
+      </w:r>
+      <w:r>
+        <w:t>statement will not process nil channels, so it is possible to “block” cases from running using nil channel.</w:t>
+      </w:r>
+    </w:p>
+    <w:p>
+      <w:r>
+        <w:t>An example of nil channel being used in a select statement:</w:t>
+      </w:r>
+    </w:p>
+    <w:bookmarkStart w:id="14" w:name="_MON_1753017950"/>
+    <w:bookmarkEnd w:id="14"/>
+    <w:p>
+      <w:r>
+        <w:object w:dxaOrig="9360" w:dyaOrig="7735" w14:anchorId="1F7D65E8">
+          <v:shape id="_x0000_i1180" type="#_x0000_t75" style="width:468.4pt;height:386.55pt" o:ole="">
+            <v:imagedata r:id="rId32" o:title=""/>
+          </v:shape>
+          <o:OLEObject Type="Embed" ProgID="Word.OpenDocumentText.12" ShapeID="_x0000_i1180" DrawAspect="Content" ObjectID="_1753018209" r:id="rId33"/>
+        </w:object>
+      </w:r>
+    </w:p>
+    <w:bookmarkStart w:id="15" w:name="_MON_1753018170"/>
+    <w:bookmarkEnd w:id="15"/>
+    <w:p>
+      <w:r>
+        <w:object w:dxaOrig="9360" w:dyaOrig="5504" w14:anchorId="6EBBBDF7">
+          <v:shape id="_x0000_i1182" type="#_x0000_t75" style="width:468.4pt;height:275.1pt" o:ole="">
+            <v:imagedata r:id="rId34" o:title=""/>
+          </v:shape>
+          <o:OLEObject Type="Embed" ProgID="Word.OpenDocumentText.12" ShapeID="_x0000_i1182" DrawAspect="Content" ObjectID="_1753018210" r:id="rId35"/>
+        </w:object>
+      </w:r>
+    </w:p>
     <w:sectPr>
       <w:pgSz w:w="12240" w:h="15840"/>
       <w:pgMar w:top="1440" w:right="1440" w:bottom="1440" w:left="1440" w:header="708" w:footer="708" w:gutter="0"/>
@@ -818,6 +1298,7 @@
   <w:style w:type="paragraph" w:default="1" w:styleId="Normal">
     <w:name w:val="Normal"/>
     <w:qFormat/>
+    <w:rsid w:val="000312DD"/>
   </w:style>
   <w:style w:type="paragraph" w:styleId="Heading1">
     <w:name w:val="heading 1"/>

</xml_diff>

<commit_message>
Added the two missing points
</commit_message>
<xml_diff>
--- a/Go Channels Documentation.docx
+++ b/Go Channels Documentation.docx
@@ -31,6 +31,9 @@
       </w:r>
     </w:p>
     <w:p>
+      <w:pPr>
+        <w:ind w:firstLine="720"/>
+      </w:pPr>
       <w:r>
         <w:tab/>
         <w:t xml:space="preserve">Go Channels </w:t>
@@ -42,7 +45,25 @@
         <w:t xml:space="preserve"> by allowing them to send and receive data via the channels, effectively </w:t>
       </w:r>
       <w:r>
-        <w:t xml:space="preserve">acting as a pipeline between the two goroutines. Channels are declared using the </w:t>
+        <w:t>acting as a pipeline between the two goroutines.</w:t>
+      </w:r>
+      <w:r>
+        <w:t xml:space="preserve"> It is also possible to get a</w:t>
+      </w:r>
+      <w:r>
+        <w:t xml:space="preserve"> second</w:t>
+      </w:r>
+      <w:r>
+        <w:t xml:space="preserve"> boolean</w:t>
+      </w:r>
+      <w:r>
+        <w:t xml:space="preserve"> value during a receive operation that is set to true if the received value was delivered by a successful send operation to the channel.</w:t>
+      </w:r>
+      <w:r>
+        <w:t xml:space="preserve"> </w:t>
+      </w:r>
+      <w:r>
+        <w:t xml:space="preserve">Channels are declared using the </w:t>
       </w:r>
       <w:r>
         <w:rPr>
@@ -87,6 +108,12 @@
       </w:r>
       <w:r>
         <w:t>the variable type to be exchanged.</w:t>
+      </w:r>
+      <w:r>
+        <w:t xml:space="preserve"> </w:t>
+      </w:r>
+      <w:r>
+        <w:t xml:space="preserve"> </w:t>
       </w:r>
     </w:p>
     <w:p>
@@ -121,7 +148,7 @@
           <v:shape id="_x0000_i1025" type="#_x0000_t75" style="width:468.6pt;height:342pt" o:ole="">
             <v:imagedata r:id="rId4" o:title=""/>
           </v:shape>
-          <o:OLEObject Type="Embed" ProgID="Word.OpenDocumentText.12" ShapeID="_x0000_i1025" DrawAspect="Content" ObjectID="_1753200267" r:id="rId5"/>
+          <o:OLEObject Type="Embed" ProgID="Word.OpenDocumentText.12" ShapeID="_x0000_i1025" DrawAspect="Content" ObjectID="_1753462658" r:id="rId5"/>
         </w:object>
       </w:r>
     </w:p>
@@ -154,10 +181,7 @@
         <w:t xml:space="preserve"> </w:t>
       </w:r>
       <w:r>
-        <w:t>function</w:t>
-      </w:r>
-      <w:r>
-        <w:t xml:space="preserve"> is especially important </w:t>
+        <w:t xml:space="preserve">function is especially important </w:t>
       </w:r>
       <w:r>
         <w:t xml:space="preserve">with channels, as it allocates space in the heap for the channel. </w:t>
@@ -179,10 +203,7 @@
         <w:t xml:space="preserve"> </w:t>
       </w:r>
       <w:r>
-        <w:t>function</w:t>
-      </w:r>
-      <w:r>
-        <w:t xml:space="preserve"> also returns a pointer </w:t>
+        <w:t xml:space="preserve">function also returns a pointer </w:t>
       </w:r>
       <w:r>
         <w:t>of the channel’s slice</w:t>
@@ -196,6 +217,7 @@
     </w:p>
     <w:p>
       <w:r>
+        <w:lastRenderedPageBreak/>
         <w:t>An example of the make function being used to allocate a slice:</w:t>
       </w:r>
     </w:p>
@@ -204,10 +226,10 @@
     <w:p>
       <w:r>
         <w:object w:dxaOrig="9360" w:dyaOrig="5058" w14:anchorId="7409144E">
-          <v:shape id="_x0000_i1067" type="#_x0000_t75" style="width:468pt;height:253.2pt" o:ole="">
+          <v:shape id="_x0000_i1026" type="#_x0000_t75" style="width:468pt;height:253.2pt" o:ole="">
             <v:imagedata r:id="rId6" o:title=""/>
           </v:shape>
-          <o:OLEObject Type="Embed" ProgID="Word.OpenDocumentText.12" ShapeID="_x0000_i1067" DrawAspect="Content" ObjectID="_1753200268" r:id="rId7"/>
+          <o:OLEObject Type="Embed" ProgID="Word.OpenDocumentText.12" ShapeID="_x0000_i1026" DrawAspect="Content" ObjectID="_1753462659" r:id="rId7"/>
         </w:object>
       </w:r>
     </w:p>
@@ -245,10 +267,10 @@
       <w:r>
         <w:t xml:space="preserve"> allows for synchronous communication between the two routines.</w:t>
       </w:r>
-    </w:p>
-    <w:p>
-      <w:r>
-        <w:tab/>
+      <w:r>
+        <w:t xml:space="preserve"> </w:t>
+      </w:r>
+      <w:r>
         <w:t>Unbuffered channels must also have the send and receive operations in separate channels</w:t>
       </w:r>
       <w:r>
@@ -271,10 +293,10 @@
     <w:p>
       <w:r>
         <w:object w:dxaOrig="9360" w:dyaOrig="5418" w14:anchorId="68CA727C">
-          <v:shape id="_x0000_i1052" type="#_x0000_t75" style="width:468pt;height:271.2pt" o:ole="">
+          <v:shape id="_x0000_i1027" type="#_x0000_t75" style="width:468pt;height:271.2pt" o:ole="">
             <v:imagedata r:id="rId8" o:title=""/>
           </v:shape>
-          <o:OLEObject Type="Embed" ProgID="Word.OpenDocumentText.12" ShapeID="_x0000_i1052" DrawAspect="Content" ObjectID="_1753200269" r:id="rId9"/>
+          <o:OLEObject Type="Embed" ProgID="Word.OpenDocumentText.12" ShapeID="_x0000_i1027" DrawAspect="Content" ObjectID="_1753462660" r:id="rId9"/>
         </w:object>
       </w:r>
     </w:p>
@@ -298,10 +320,10 @@
     <w:p>
       <w:r>
         <w:object w:dxaOrig="9360" w:dyaOrig="6077" w14:anchorId="6D0FABB4">
-          <v:shape id="_x0000_i1059" type="#_x0000_t75" style="width:468pt;height:303.6pt" o:ole="">
+          <v:shape id="_x0000_i1028" type="#_x0000_t75" style="width:468pt;height:303.6pt" o:ole="">
             <v:imagedata r:id="rId10" o:title=""/>
           </v:shape>
-          <o:OLEObject Type="Embed" ProgID="Word.OpenDocumentText.12" ShapeID="_x0000_i1059" DrawAspect="Content" ObjectID="_1753200270" r:id="rId11"/>
+          <o:OLEObject Type="Embed" ProgID="Word.OpenDocumentText.12" ShapeID="_x0000_i1028" DrawAspect="Content" ObjectID="_1753462661" r:id="rId11"/>
         </w:object>
       </w:r>
     </w:p>
@@ -310,10 +332,10 @@
     <w:p>
       <w:r>
         <w:object w:dxaOrig="9360" w:dyaOrig="6126" w14:anchorId="2706753D">
-          <v:shape id="_x0000_i1060" type="#_x0000_t75" style="width:468.6pt;height:306.6pt" o:ole="">
+          <v:shape id="_x0000_i1029" type="#_x0000_t75" style="width:468.6pt;height:306.6pt" o:ole="">
             <v:imagedata r:id="rId12" o:title=""/>
           </v:shape>
-          <o:OLEObject Type="Embed" ProgID="Word.OpenDocumentText.12" ShapeID="_x0000_i1060" DrawAspect="Content" ObjectID="_1753200271" r:id="rId13"/>
+          <o:OLEObject Type="Embed" ProgID="Word.OpenDocumentText.12" ShapeID="_x0000_i1029" DrawAspect="Content" ObjectID="_1753462662" r:id="rId13"/>
         </w:object>
       </w:r>
     </w:p>
@@ -380,10 +402,10 @@
     <w:p>
       <w:r>
         <w:object w:dxaOrig="9360" w:dyaOrig="6737" w14:anchorId="3837A9AC">
-          <v:shape id="_x0000_i1027" type="#_x0000_t75" style="width:468.6pt;height:336.6pt" o:ole="">
+          <v:shape id="_x0000_i1030" type="#_x0000_t75" style="width:468.6pt;height:336.6pt" o:ole="">
             <v:imagedata r:id="rId14" o:title=""/>
           </v:shape>
-          <o:OLEObject Type="Embed" ProgID="Word.OpenDocumentText.12" ShapeID="_x0000_i1027" DrawAspect="Content" ObjectID="_1753200272" r:id="rId15"/>
+          <o:OLEObject Type="Embed" ProgID="Word.OpenDocumentText.12" ShapeID="_x0000_i1030" DrawAspect="Content" ObjectID="_1753462663" r:id="rId15"/>
         </w:object>
       </w:r>
     </w:p>
@@ -479,22 +501,16 @@
     <w:p>
       <w:r>
         <w:object w:dxaOrig="9360" w:dyaOrig="7685" w14:anchorId="391F59F5">
-          <v:shape id="_x0000_i1028" type="#_x0000_t75" style="width:468.6pt;height:384pt" o:ole="">
+          <v:shape id="_x0000_i1031" type="#_x0000_t75" style="width:468.6pt;height:384pt" o:ole="">
             <v:imagedata r:id="rId16" o:title=""/>
           </v:shape>
-          <o:OLEObject Type="Embed" ProgID="Word.OpenDocumentText.12" ShapeID="_x0000_i1028" DrawAspect="Content" ObjectID="_1753200273" r:id="rId17"/>
+          <o:OLEObject Type="Embed" ProgID="Word.OpenDocumentText.12" ShapeID="_x0000_i1031" DrawAspect="Content" ObjectID="_1753462664" r:id="rId17"/>
         </w:object>
       </w:r>
     </w:p>
     <w:p>
       <w:r>
-        <w:t xml:space="preserve">An example of a for-loop iterating through a channel </w:t>
-      </w:r>
-      <w:r>
-        <w:t xml:space="preserve">without </w:t>
-      </w:r>
-      <w:r>
-        <w:t>using range:</w:t>
+        <w:t>An example of a for-loop iterating through a channel without using range:</w:t>
       </w:r>
     </w:p>
     <w:bookmarkStart w:id="7" w:name="_MON_1753185191"/>
@@ -502,10 +518,10 @@
     <w:p>
       <w:r>
         <w:object w:dxaOrig="9360" w:dyaOrig="6622" w14:anchorId="3C86949F">
-          <v:shape id="_x0000_i1071" type="#_x0000_t75" style="width:468pt;height:331.2pt" o:ole="">
+          <v:shape id="_x0000_i1032" type="#_x0000_t75" style="width:468pt;height:331.2pt" o:ole="">
             <v:imagedata r:id="rId18" o:title=""/>
           </v:shape>
-          <o:OLEObject Type="Embed" ProgID="Word.OpenDocumentText.12" ShapeID="_x0000_i1071" DrawAspect="Content" ObjectID="_1753200274" r:id="rId19"/>
+          <o:OLEObject Type="Embed" ProgID="Word.OpenDocumentText.12" ShapeID="_x0000_i1032" DrawAspect="Content" ObjectID="_1753462665" r:id="rId19"/>
         </w:object>
       </w:r>
     </w:p>
@@ -604,10 +620,10 @@
     <w:p>
       <w:r>
         <w:object w:dxaOrig="9360" w:dyaOrig="9085" w14:anchorId="081C0FB2">
-          <v:shape id="_x0000_i1075" type="#_x0000_t75" style="width:468.6pt;height:454.8pt" o:ole="">
+          <v:shape id="_x0000_i1033" type="#_x0000_t75" style="width:468.6pt;height:454.8pt" o:ole="">
             <v:imagedata r:id="rId20" o:title=""/>
           </v:shape>
-          <o:OLEObject Type="Embed" ProgID="Word.OpenDocumentText.12" ShapeID="_x0000_i1075" DrawAspect="Content" ObjectID="_1753200275" r:id="rId21"/>
+          <o:OLEObject Type="Embed" ProgID="Word.OpenDocumentText.12" ShapeID="_x0000_i1033" DrawAspect="Content" ObjectID="_1753462666" r:id="rId21"/>
         </w:object>
       </w:r>
     </w:p>
@@ -638,10 +654,7 @@
         <w:t xml:space="preserve"> </w:t>
       </w:r>
       <w:r>
-        <w:t>statement makes it possible to wait for multiple channel operations</w:t>
-      </w:r>
-      <w:r>
-        <w:t>.</w:t>
+        <w:t>statement makes it possible to wait for multiple channel operations.</w:t>
       </w:r>
       <w:r>
         <w:t xml:space="preserve"> It can be used with a mixture of send/receive requests, whatever is available first is executed. If two channel operations are available, then </w:t>
@@ -737,10 +750,10 @@
     <w:p>
       <w:r>
         <w:object w:dxaOrig="9360" w:dyaOrig="12059" w14:anchorId="05FF9258">
-          <v:shape id="_x0000_i1030" type="#_x0000_t75" style="width:468.6pt;height:603.6pt" o:ole="">
+          <v:shape id="_x0000_i1034" type="#_x0000_t75" style="width:468.6pt;height:603.6pt" o:ole="">
             <v:imagedata r:id="rId22" o:title=""/>
           </v:shape>
-          <o:OLEObject Type="Embed" ProgID="Word.OpenDocumentText.12" ShapeID="_x0000_i1030" DrawAspect="Content" ObjectID="_1753200276" r:id="rId23"/>
+          <o:OLEObject Type="Embed" ProgID="Word.OpenDocumentText.12" ShapeID="_x0000_i1034" DrawAspect="Content" ObjectID="_1753462667" r:id="rId23"/>
         </w:object>
       </w:r>
     </w:p>
@@ -816,11 +829,11 @@
       <w:bookmarkStart w:id="10" w:name="_MON_1753011589"/>
       <w:bookmarkEnd w:id="10"/>
       <w:r>
-        <w:object w:dxaOrig="9360" w:dyaOrig="10331" w14:anchorId="6183BFD0">
-          <v:shape id="_x0000_i1031" type="#_x0000_t75" style="width:468.6pt;height:517.2pt" o:ole="">
+        <w:object w:dxaOrig="9360" w:dyaOrig="11084" w14:anchorId="6183BFD0">
+          <v:shape id="_x0000_i1048" type="#_x0000_t75" style="width:468.6pt;height:555pt" o:ole="">
             <v:imagedata r:id="rId24" o:title=""/>
           </v:shape>
-          <o:OLEObject Type="Embed" ProgID="Word.OpenDocumentText.12" ShapeID="_x0000_i1031" DrawAspect="Content" ObjectID="_1753200277" r:id="rId25"/>
+          <o:OLEObject Type="Embed" ProgID="Word.OpenDocumentText.12" ShapeID="_x0000_i1048" DrawAspect="Content" ObjectID="_1753462668" r:id="rId25"/>
         </w:object>
       </w:r>
       <w:r>
@@ -832,10 +845,10 @@
     <w:p>
       <w:r>
         <w:object w:dxaOrig="9360" w:dyaOrig="1167" w14:anchorId="1B7D2A4A">
-          <v:shape id="_x0000_i1032" type="#_x0000_t75" style="width:468.6pt;height:58.2pt" o:ole="">
+          <v:shape id="_x0000_i1036" type="#_x0000_t75" style="width:468.6pt;height:58.2pt" o:ole="">
             <v:imagedata r:id="rId26" o:title=""/>
           </v:shape>
-          <o:OLEObject Type="Embed" ProgID="Word.OpenDocumentText.12" ShapeID="_x0000_i1032" DrawAspect="Content" ObjectID="_1753200278" r:id="rId27"/>
+          <o:OLEObject Type="Embed" ProgID="Word.OpenDocumentText.12" ShapeID="_x0000_i1036" DrawAspect="Content" ObjectID="_1753462669" r:id="rId27"/>
         </w:object>
       </w:r>
     </w:p>
@@ -926,10 +939,10 @@
     <w:p>
       <w:r>
         <w:object w:dxaOrig="9360" w:dyaOrig="9060" w14:anchorId="3A36F875">
-          <v:shape id="_x0000_i1033" type="#_x0000_t75" style="width:468.6pt;height:453pt" o:ole="">
+          <v:shape id="_x0000_i1037" type="#_x0000_t75" style="width:468.6pt;height:453pt" o:ole="">
             <v:imagedata r:id="rId28" o:title=""/>
           </v:shape>
-          <o:OLEObject Type="Embed" ProgID="Word.OpenDocumentText.12" ShapeID="_x0000_i1033" DrawAspect="Content" ObjectID="_1753200279" r:id="rId29"/>
+          <o:OLEObject Type="Embed" ProgID="Word.OpenDocumentText.12" ShapeID="_x0000_i1037" DrawAspect="Content" ObjectID="_1753462670" r:id="rId29"/>
         </w:object>
       </w:r>
     </w:p>
@@ -938,10 +951,10 @@
     <w:p>
       <w:r>
         <w:object w:dxaOrig="9360" w:dyaOrig="3462" w14:anchorId="5F376167">
-          <v:shape id="_x0000_i1034" type="#_x0000_t75" style="width:468.6pt;height:172.8pt" o:ole="">
+          <v:shape id="_x0000_i1038" type="#_x0000_t75" style="width:468.6pt;height:172.8pt" o:ole="">
             <v:imagedata r:id="rId30" o:title=""/>
           </v:shape>
-          <o:OLEObject Type="Embed" ProgID="Word.OpenDocumentText.12" ShapeID="_x0000_i1034" DrawAspect="Content" ObjectID="_1753200280" r:id="rId31"/>
+          <o:OLEObject Type="Embed" ProgID="Word.OpenDocumentText.12" ShapeID="_x0000_i1038" DrawAspect="Content" ObjectID="_1753462671" r:id="rId31"/>
         </w:object>
       </w:r>
     </w:p>
@@ -967,10 +980,10 @@
     <w:p>
       <w:r>
         <w:object w:dxaOrig="9360" w:dyaOrig="8167" w14:anchorId="2EAD08A1">
-          <v:shape id="_x0000_i1035" type="#_x0000_t75" style="width:468.6pt;height:408.6pt" o:ole="">
+          <v:shape id="_x0000_i1039" type="#_x0000_t75" style="width:468.6pt;height:408.6pt" o:ole="">
             <v:imagedata r:id="rId32" o:title=""/>
           </v:shape>
-          <o:OLEObject Type="Embed" ProgID="Word.OpenDocumentText.12" ShapeID="_x0000_i1035" DrawAspect="Content" ObjectID="_1753200281" r:id="rId33"/>
+          <o:OLEObject Type="Embed" ProgID="Word.OpenDocumentText.12" ShapeID="_x0000_i1039" DrawAspect="Content" ObjectID="_1753462672" r:id="rId33"/>
         </w:object>
       </w:r>
     </w:p>
@@ -979,10 +992,10 @@
     <w:p>
       <w:r>
         <w:object w:dxaOrig="9360" w:dyaOrig="3500" w14:anchorId="794E787D">
-          <v:shape id="_x0000_i1036" type="#_x0000_t75" style="width:468.6pt;height:175.2pt" o:ole="">
+          <v:shape id="_x0000_i1040" type="#_x0000_t75" style="width:468.6pt;height:175.2pt" o:ole="">
             <v:imagedata r:id="rId34" o:title=""/>
           </v:shape>
-          <o:OLEObject Type="Embed" ProgID="Word.OpenDocumentText.12" ShapeID="_x0000_i1036" DrawAspect="Content" ObjectID="_1753200282" r:id="rId35"/>
+          <o:OLEObject Type="Embed" ProgID="Word.OpenDocumentText.12" ShapeID="_x0000_i1040" DrawAspect="Content" ObjectID="_1753462673" r:id="rId35"/>
         </w:object>
       </w:r>
     </w:p>
@@ -1016,10 +1029,10 @@
     <w:p>
       <w:r>
         <w:object w:dxaOrig="9360" w:dyaOrig="6842" w14:anchorId="604DAE33">
-          <v:shape id="_x0000_i1037" type="#_x0000_t75" style="width:468.6pt;height:342pt" o:ole="">
+          <v:shape id="_x0000_i1041" type="#_x0000_t75" style="width:468.6pt;height:342pt" o:ole="">
             <v:imagedata r:id="rId36" o:title=""/>
           </v:shape>
-          <o:OLEObject Type="Embed" ProgID="Word.OpenDocumentText.12" ShapeID="_x0000_i1037" DrawAspect="Content" ObjectID="_1753200283" r:id="rId37"/>
+          <o:OLEObject Type="Embed" ProgID="Word.OpenDocumentText.12" ShapeID="_x0000_i1041" DrawAspect="Content" ObjectID="_1753462674" r:id="rId37"/>
         </w:object>
       </w:r>
     </w:p>
@@ -1028,10 +1041,10 @@
     <w:p>
       <w:r>
         <w:object w:dxaOrig="9360" w:dyaOrig="1771" w14:anchorId="6A0AD718">
-          <v:shape id="_x0000_i1038" type="#_x0000_t75" style="width:468.6pt;height:88.8pt" o:ole="">
+          <v:shape id="_x0000_i1042" type="#_x0000_t75" style="width:468.6pt;height:88.8pt" o:ole="">
             <v:imagedata r:id="rId38" o:title=""/>
           </v:shape>
-          <o:OLEObject Type="Embed" ProgID="Word.OpenDocumentText.12" ShapeID="_x0000_i1038" DrawAspect="Content" ObjectID="_1753200284" r:id="rId39"/>
+          <o:OLEObject Type="Embed" ProgID="Word.OpenDocumentText.12" ShapeID="_x0000_i1042" DrawAspect="Content" ObjectID="_1753462675" r:id="rId39"/>
         </w:object>
       </w:r>
     </w:p>
@@ -1106,10 +1119,10 @@
     <w:p>
       <w:r>
         <w:object w:dxaOrig="9360" w:dyaOrig="7735" w14:anchorId="1F7D65E8">
-          <v:shape id="_x0000_i1039" type="#_x0000_t75" style="width:468.6pt;height:386.4pt" o:ole="">
+          <v:shape id="_x0000_i1043" type="#_x0000_t75" style="width:468.6pt;height:386.4pt" o:ole="">
             <v:imagedata r:id="rId40" o:title=""/>
           </v:shape>
-          <o:OLEObject Type="Embed" ProgID="Word.OpenDocumentText.12" ShapeID="_x0000_i1039" DrawAspect="Content" ObjectID="_1753200285" r:id="rId41"/>
+          <o:OLEObject Type="Embed" ProgID="Word.OpenDocumentText.12" ShapeID="_x0000_i1043" DrawAspect="Content" ObjectID="_1753462676" r:id="rId41"/>
         </w:object>
       </w:r>
     </w:p>
@@ -1118,10 +1131,10 @@
     <w:p>
       <w:r>
         <w:object w:dxaOrig="9360" w:dyaOrig="5504" w14:anchorId="6EBBBDF7">
-          <v:shape id="_x0000_i1040" type="#_x0000_t75" style="width:468.6pt;height:275.4pt" o:ole="">
+          <v:shape id="_x0000_i1044" type="#_x0000_t75" style="width:468.6pt;height:275.4pt" o:ole="">
             <v:imagedata r:id="rId42" o:title=""/>
           </v:shape>
-          <o:OLEObject Type="Embed" ProgID="Word.OpenDocumentText.12" ShapeID="_x0000_i1040" DrawAspect="Content" ObjectID="_1753200286" r:id="rId43"/>
+          <o:OLEObject Type="Embed" ProgID="Word.OpenDocumentText.12" ShapeID="_x0000_i1044" DrawAspect="Content" ObjectID="_1753462677" r:id="rId43"/>
         </w:object>
       </w:r>
     </w:p>

</xml_diff>

<commit_message>
Updated document and example
</commit_message>
<xml_diff>
--- a/Go Channels Documentation.docx
+++ b/Go Channels Documentation.docx
@@ -145,7 +145,7 @@
           <v:shape id="_x0000_i1025" type="#_x0000_t75" style="width:468.75pt;height:342pt" o:ole="">
             <v:imagedata r:id="rId4" o:title=""/>
           </v:shape>
-          <o:OLEObject Type="Embed" ProgID="Word.OpenDocumentText.12" ShapeID="_x0000_i1025" DrawAspect="Content" ObjectID="_1753771123" r:id="rId5"/>
+          <o:OLEObject Type="Embed" ProgID="Word.OpenDocumentText.12" ShapeID="_x0000_i1025" DrawAspect="Content" ObjectID="_1753790606" r:id="rId5"/>
         </w:object>
       </w:r>
     </w:p>
@@ -226,7 +226,7 @@
           <v:shape id="_x0000_i1026" type="#_x0000_t75" style="width:468pt;height:253.5pt" o:ole="">
             <v:imagedata r:id="rId6" o:title=""/>
           </v:shape>
-          <o:OLEObject Type="Embed" ProgID="Word.OpenDocumentText.12" ShapeID="_x0000_i1026" DrawAspect="Content" ObjectID="_1753771124" r:id="rId7"/>
+          <o:OLEObject Type="Embed" ProgID="Word.OpenDocumentText.12" ShapeID="_x0000_i1026" DrawAspect="Content" ObjectID="_1753790607" r:id="rId7"/>
         </w:object>
       </w:r>
     </w:p>
@@ -293,7 +293,7 @@
           <v:shape id="_x0000_i1027" type="#_x0000_t75" style="width:468pt;height:271.5pt" o:ole="">
             <v:imagedata r:id="rId8" o:title=""/>
           </v:shape>
-          <o:OLEObject Type="Embed" ProgID="Word.OpenDocumentText.12" ShapeID="_x0000_i1027" DrawAspect="Content" ObjectID="_1753771125" r:id="rId9"/>
+          <o:OLEObject Type="Embed" ProgID="Word.OpenDocumentText.12" ShapeID="_x0000_i1027" DrawAspect="Content" ObjectID="_1753790608" r:id="rId9"/>
         </w:object>
       </w:r>
     </w:p>
@@ -320,7 +320,7 @@
           <v:shape id="_x0000_i1046" type="#_x0000_t75" style="width:468pt;height:300.75pt" o:ole="">
             <v:imagedata r:id="rId10" o:title=""/>
           </v:shape>
-          <o:OLEObject Type="Embed" ProgID="Word.OpenDocumentText.12" ShapeID="_x0000_i1046" DrawAspect="Content" ObjectID="_1753771126" r:id="rId11"/>
+          <o:OLEObject Type="Embed" ProgID="Word.OpenDocumentText.12" ShapeID="_x0000_i1046" DrawAspect="Content" ObjectID="_1753790609" r:id="rId11"/>
         </w:object>
       </w:r>
     </w:p>
@@ -329,10 +329,10 @@
     <w:p>
       <w:r>
         <w:object w:dxaOrig="9360" w:dyaOrig="6126" w14:anchorId="2706753D">
-          <v:shape id="_x0000_i1029" type="#_x0000_t75" style="width:468.75pt;height:306.75pt" o:ole="">
+          <v:shape id="_x0000_i1058" type="#_x0000_t75" style="width:468.75pt;height:306.75pt" o:ole="">
             <v:imagedata r:id="rId12" o:title=""/>
           </v:shape>
-          <o:OLEObject Type="Embed" ProgID="Word.OpenDocumentText.12" ShapeID="_x0000_i1029" DrawAspect="Content" ObjectID="_1753771127" r:id="rId13"/>
+          <o:OLEObject Type="Embed" ProgID="Word.OpenDocumentText.12" ShapeID="_x0000_i1058" DrawAspect="Content" ObjectID="_1753790610" r:id="rId13"/>
         </w:object>
       </w:r>
     </w:p>
@@ -402,7 +402,7 @@
           <v:shape id="_x0000_i1030" type="#_x0000_t75" style="width:468.75pt;height:336.75pt" o:ole="">
             <v:imagedata r:id="rId14" o:title=""/>
           </v:shape>
-          <o:OLEObject Type="Embed" ProgID="Word.OpenDocumentText.12" ShapeID="_x0000_i1030" DrawAspect="Content" ObjectID="_1753771128" r:id="rId15"/>
+          <o:OLEObject Type="Embed" ProgID="Word.OpenDocumentText.12" ShapeID="_x0000_i1030" DrawAspect="Content" ObjectID="_1753790611" r:id="rId15"/>
         </w:object>
       </w:r>
     </w:p>
@@ -501,7 +501,7 @@
           <v:shape id="_x0000_i1031" type="#_x0000_t75" style="width:468.75pt;height:384pt" o:ole="">
             <v:imagedata r:id="rId16" o:title=""/>
           </v:shape>
-          <o:OLEObject Type="Embed" ProgID="Word.OpenDocumentText.12" ShapeID="_x0000_i1031" DrawAspect="Content" ObjectID="_1753771129" r:id="rId17"/>
+          <o:OLEObject Type="Embed" ProgID="Word.OpenDocumentText.12" ShapeID="_x0000_i1031" DrawAspect="Content" ObjectID="_1753790612" r:id="rId17"/>
         </w:object>
       </w:r>
     </w:p>
@@ -514,11 +514,11 @@
     <w:bookmarkEnd w:id="7"/>
     <w:p>
       <w:r>
-        <w:object w:dxaOrig="9360" w:dyaOrig="6622" w14:anchorId="3C86949F">
-          <v:shape id="_x0000_i1032" type="#_x0000_t75" style="width:468pt;height:330.75pt" o:ole="">
+        <w:object w:dxaOrig="9360" w:dyaOrig="9818" w14:anchorId="3C86949F">
+          <v:shape id="_x0000_i1074" type="#_x0000_t75" style="width:468pt;height:491.25pt" o:ole="">
             <v:imagedata r:id="rId18" o:title=""/>
           </v:shape>
-          <o:OLEObject Type="Embed" ProgID="Word.OpenDocumentText.12" ShapeID="_x0000_i1032" DrawAspect="Content" ObjectID="_1753771130" r:id="rId19"/>
+          <o:OLEObject Type="Embed" ProgID="Word.OpenDocumentText.12" ShapeID="_x0000_i1074" DrawAspect="Content" ObjectID="_1753790613" r:id="rId19"/>
         </w:object>
       </w:r>
     </w:p>
@@ -620,7 +620,7 @@
           <v:shape id="_x0000_i1050" type="#_x0000_t75" style="width:468.75pt;height:451.5pt" o:ole="">
             <v:imagedata r:id="rId20" o:title=""/>
           </v:shape>
-          <o:OLEObject Type="Embed" ProgID="Word.OpenDocumentText.12" ShapeID="_x0000_i1050" DrawAspect="Content" ObjectID="_1753771131" r:id="rId21"/>
+          <o:OLEObject Type="Embed" ProgID="Word.OpenDocumentText.12" ShapeID="_x0000_i1050" DrawAspect="Content" ObjectID="_1753790614" r:id="rId21"/>
         </w:object>
       </w:r>
     </w:p>
@@ -749,7 +749,7 @@
           <v:shape id="_x0000_i1034" type="#_x0000_t75" style="width:468.75pt;height:603.75pt" o:ole="">
             <v:imagedata r:id="rId22" o:title=""/>
           </v:shape>
-          <o:OLEObject Type="Embed" ProgID="Word.OpenDocumentText.12" ShapeID="_x0000_i1034" DrawAspect="Content" ObjectID="_1753771132" r:id="rId23"/>
+          <o:OLEObject Type="Embed" ProgID="Word.OpenDocumentText.12" ShapeID="_x0000_i1034" DrawAspect="Content" ObjectID="_1753790615" r:id="rId23"/>
         </w:object>
       </w:r>
     </w:p>
@@ -813,6 +813,7 @@
     </w:p>
     <w:p>
       <w:r>
+        <w:lastRenderedPageBreak/>
         <w:t xml:space="preserve">Example of </w:t>
       </w:r>
       <w:r>
@@ -827,34 +828,24 @@
       <w:bookmarkStart w:id="10" w:name="_MON_1753011589"/>
       <w:bookmarkEnd w:id="10"/>
       <w:r>
-        <w:object w:dxaOrig="9360" w:dyaOrig="10996" w14:anchorId="6183BFD0">
-          <v:shape id="_x0000_i1048" type="#_x0000_t75" style="width:468.75pt;height:550.5pt" o:ole="">
+        <w:object w:dxaOrig="9360" w:dyaOrig="11195" w14:anchorId="6183BFD0">
+          <v:shape id="_x0000_i1080" type="#_x0000_t75" style="width:468.75pt;height:560.25pt" o:ole="">
             <v:imagedata r:id="rId24" o:title=""/>
           </v:shape>
-          <o:OLEObject Type="Embed" ProgID="Word.OpenDocumentText.12" ShapeID="_x0000_i1048" DrawAspect="Content" ObjectID="_1753771133" r:id="rId25"/>
+          <o:OLEObject Type="Embed" ProgID="Word.OpenDocumentText.12" ShapeID="_x0000_i1080" DrawAspect="Content" ObjectID="_1753790616" r:id="rId25"/>
         </w:object>
       </w:r>
       <w:r>
         <w:t xml:space="preserve"> </w:t>
       </w:r>
     </w:p>
-    <w:bookmarkStart w:id="11" w:name="_MON_1753011974"/>
-    <w:bookmarkEnd w:id="11"/>
-    <w:p>
-      <w:r>
-        <w:object w:dxaOrig="9360" w:dyaOrig="1167" w14:anchorId="1B7D2A4A">
-          <v:shape id="_x0000_i1036" type="#_x0000_t75" style="width:468.75pt;height:58.5pt" o:ole="">
-            <v:imagedata r:id="rId26" o:title=""/>
-          </v:shape>
-          <o:OLEObject Type="Embed" ProgID="Word.OpenDocumentText.12" ShapeID="_x0000_i1036" DrawAspect="Content" ObjectID="_1753771134" r:id="rId27"/>
-        </w:object>
-      </w:r>
-    </w:p>
+    <w:p/>
     <w:p>
       <w:pPr>
         <w:pStyle w:val="Heading1"/>
       </w:pPr>
       <w:r>
+        <w:lastRenderedPageBreak/>
         <w:t>Default (Both send/receive)</w:t>
       </w:r>
     </w:p>
@@ -932,68 +923,68 @@
         <w:t>An example of the default case being used while sending data to channels:</w:t>
       </w:r>
     </w:p>
-    <w:bookmarkStart w:id="12" w:name="_MON_1753013622"/>
-    <w:bookmarkEnd w:id="12"/>
+    <w:bookmarkStart w:id="11" w:name="_MON_1753013622"/>
+    <w:bookmarkEnd w:id="11"/>
     <w:p>
       <w:r>
         <w:object w:dxaOrig="9360" w:dyaOrig="9060" w14:anchorId="3A36F875">
           <v:shape id="_x0000_i1037" type="#_x0000_t75" style="width:468.75pt;height:453pt" o:ole="">
+            <v:imagedata r:id="rId26" o:title=""/>
+          </v:shape>
+          <o:OLEObject Type="Embed" ProgID="Word.OpenDocumentText.12" ShapeID="_x0000_i1037" DrawAspect="Content" ObjectID="_1753790617" r:id="rId27"/>
+        </w:object>
+      </w:r>
+    </w:p>
+    <w:bookmarkStart w:id="12" w:name="_MON_1753014157"/>
+    <w:bookmarkEnd w:id="12"/>
+    <w:p>
+      <w:r>
+        <w:object w:dxaOrig="9360" w:dyaOrig="3462" w14:anchorId="5F376167">
+          <v:shape id="_x0000_i1038" type="#_x0000_t75" style="width:468.75pt;height:172.5pt" o:ole="">
             <v:imagedata r:id="rId28" o:title=""/>
           </v:shape>
-          <o:OLEObject Type="Embed" ProgID="Word.OpenDocumentText.12" ShapeID="_x0000_i1037" DrawAspect="Content" ObjectID="_1753771135" r:id="rId29"/>
+          <o:OLEObject Type="Embed" ProgID="Word.OpenDocumentText.12" ShapeID="_x0000_i1038" DrawAspect="Content" ObjectID="_1753790618" r:id="rId29"/>
         </w:object>
       </w:r>
     </w:p>
-    <w:bookmarkStart w:id="13" w:name="_MON_1753014157"/>
+    <w:p>
+      <w:r>
+        <w:t xml:space="preserve">An example of the default case being used while </w:t>
+      </w:r>
+      <w:r>
+        <w:t>receiving</w:t>
+      </w:r>
+      <w:r>
+        <w:t xml:space="preserve"> data </w:t>
+      </w:r>
+      <w:r>
+        <w:t>from</w:t>
+      </w:r>
+      <w:r>
+        <w:t xml:space="preserve"> channels:</w:t>
+      </w:r>
+    </w:p>
+    <w:bookmarkStart w:id="13" w:name="_MON_1753014626"/>
     <w:bookmarkEnd w:id="13"/>
     <w:p>
       <w:r>
-        <w:object w:dxaOrig="9360" w:dyaOrig="3462" w14:anchorId="5F376167">
-          <v:shape id="_x0000_i1038" type="#_x0000_t75" style="width:468.75pt;height:172.5pt" o:ole="">
+        <w:object w:dxaOrig="9360" w:dyaOrig="8167" w14:anchorId="2EAD08A1">
+          <v:shape id="_x0000_i1053" type="#_x0000_t75" style="width:468.75pt;height:408.75pt" o:ole="">
             <v:imagedata r:id="rId30" o:title=""/>
           </v:shape>
-          <o:OLEObject Type="Embed" ProgID="Word.OpenDocumentText.12" ShapeID="_x0000_i1038" DrawAspect="Content" ObjectID="_1753771136" r:id="rId31"/>
+          <o:OLEObject Type="Embed" ProgID="Word.OpenDocumentText.12" ShapeID="_x0000_i1053" DrawAspect="Content" ObjectID="_1753790619" r:id="rId31"/>
         </w:object>
       </w:r>
     </w:p>
-    <w:p>
-      <w:r>
-        <w:t xml:space="preserve">An example of the default case being used while </w:t>
-      </w:r>
-      <w:r>
-        <w:t>receiving</w:t>
-      </w:r>
-      <w:r>
-        <w:t xml:space="preserve"> data </w:t>
-      </w:r>
-      <w:r>
-        <w:t>from</w:t>
-      </w:r>
-      <w:r>
-        <w:t xml:space="preserve"> channels:</w:t>
-      </w:r>
-    </w:p>
-    <w:bookmarkStart w:id="14" w:name="_MON_1753014626"/>
+    <w:bookmarkStart w:id="14" w:name="_MON_1753014882"/>
     <w:bookmarkEnd w:id="14"/>
     <w:p>
       <w:r>
-        <w:object w:dxaOrig="9360" w:dyaOrig="8167" w14:anchorId="2EAD08A1">
-          <v:shape id="_x0000_i1053" type="#_x0000_t75" style="width:468.75pt;height:408.75pt" o:ole="">
+        <w:object w:dxaOrig="9360" w:dyaOrig="3500" w14:anchorId="794E787D">
+          <v:shape id="_x0000_i1040" type="#_x0000_t75" style="width:468.75pt;height:175.5pt" o:ole="">
             <v:imagedata r:id="rId32" o:title=""/>
           </v:shape>
-          <o:OLEObject Type="Embed" ProgID="Word.OpenDocumentText.12" ShapeID="_x0000_i1053" DrawAspect="Content" ObjectID="_1753771137" r:id="rId33"/>
-        </w:object>
-      </w:r>
-    </w:p>
-    <w:bookmarkStart w:id="15" w:name="_MON_1753014882"/>
-    <w:bookmarkEnd w:id="15"/>
-    <w:p>
-      <w:r>
-        <w:object w:dxaOrig="9360" w:dyaOrig="3500" w14:anchorId="794E787D">
-          <v:shape id="_x0000_i1040" type="#_x0000_t75" style="width:468.75pt;height:175.5pt" o:ole="">
-            <v:imagedata r:id="rId34" o:title=""/>
-          </v:shape>
-          <o:OLEObject Type="Embed" ProgID="Word.OpenDocumentText.12" ShapeID="_x0000_i1040" DrawAspect="Content" ObjectID="_1753771138" r:id="rId35"/>
+          <o:OLEObject Type="Embed" ProgID="Word.OpenDocumentText.12" ShapeID="_x0000_i1040" DrawAspect="Content" ObjectID="_1753790620" r:id="rId33"/>
         </w:object>
       </w:r>
     </w:p>
@@ -1022,27 +1013,27 @@
         <w:t>An example of a nil channel:</w:t>
       </w:r>
     </w:p>
-    <w:bookmarkStart w:id="16" w:name="_MON_1753016222"/>
-    <w:bookmarkEnd w:id="16"/>
+    <w:bookmarkStart w:id="15" w:name="_MON_1753016222"/>
+    <w:bookmarkEnd w:id="15"/>
     <w:p>
       <w:r>
         <w:object w:dxaOrig="9360" w:dyaOrig="6842" w14:anchorId="604DAE33">
           <v:shape id="_x0000_i1041" type="#_x0000_t75" style="width:468.75pt;height:342pt" o:ole="">
+            <v:imagedata r:id="rId34" o:title=""/>
+          </v:shape>
+          <o:OLEObject Type="Embed" ProgID="Word.OpenDocumentText.12" ShapeID="_x0000_i1041" DrawAspect="Content" ObjectID="_1753790621" r:id="rId35"/>
+        </w:object>
+      </w:r>
+    </w:p>
+    <w:bookmarkStart w:id="16" w:name="_MON_1753016494"/>
+    <w:bookmarkEnd w:id="16"/>
+    <w:p>
+      <w:r>
+        <w:object w:dxaOrig="9360" w:dyaOrig="1771" w14:anchorId="6A0AD718">
+          <v:shape id="_x0000_i1042" type="#_x0000_t75" style="width:468.75pt;height:88.5pt" o:ole="">
             <v:imagedata r:id="rId36" o:title=""/>
           </v:shape>
-          <o:OLEObject Type="Embed" ProgID="Word.OpenDocumentText.12" ShapeID="_x0000_i1041" DrawAspect="Content" ObjectID="_1753771139" r:id="rId37"/>
-        </w:object>
-      </w:r>
-    </w:p>
-    <w:bookmarkStart w:id="17" w:name="_MON_1753016494"/>
-    <w:bookmarkEnd w:id="17"/>
-    <w:p>
-      <w:r>
-        <w:object w:dxaOrig="9360" w:dyaOrig="1771" w14:anchorId="6A0AD718">
-          <v:shape id="_x0000_i1042" type="#_x0000_t75" style="width:468.75pt;height:88.5pt" o:ole="">
-            <v:imagedata r:id="rId38" o:title=""/>
-          </v:shape>
-          <o:OLEObject Type="Embed" ProgID="Word.OpenDocumentText.12" ShapeID="_x0000_i1042" DrawAspect="Content" ObjectID="_1753771140" r:id="rId39"/>
+          <o:OLEObject Type="Embed" ProgID="Word.OpenDocumentText.12" ShapeID="_x0000_i1042" DrawAspect="Content" ObjectID="_1753790622" r:id="rId37"/>
         </w:object>
       </w:r>
     </w:p>
@@ -1092,7 +1083,13 @@
         <w:t xml:space="preserve"> </w:t>
       </w:r>
       <w:r>
-        <w:t>statement will not process nil channels, so it is possible to “block” cases from running using nil channel</w:t>
+        <w:t xml:space="preserve">statement will not process nil channels, so it is possible to </w:t>
+      </w:r>
+      <w:r>
+        <w:t>disable</w:t>
+      </w:r>
+      <w:r>
+        <w:t xml:space="preserve"> cases from running using nil channel</w:t>
       </w:r>
       <w:r>
         <w:t>s</w:t>
@@ -1112,27 +1109,27 @@
         <w:t>nil channel being used in a select statement:</w:t>
       </w:r>
     </w:p>
-    <w:bookmarkStart w:id="18" w:name="_MON_1753017950"/>
-    <w:bookmarkEnd w:id="18"/>
+    <w:bookmarkStart w:id="17" w:name="_MON_1753017950"/>
+    <w:bookmarkEnd w:id="17"/>
     <w:p>
       <w:r>
         <w:object w:dxaOrig="9360" w:dyaOrig="7735" w14:anchorId="1F7D65E8">
           <v:shape id="_x0000_i1043" type="#_x0000_t75" style="width:468.75pt;height:386.25pt" o:ole="">
+            <v:imagedata r:id="rId38" o:title=""/>
+          </v:shape>
+          <o:OLEObject Type="Embed" ProgID="Word.OpenDocumentText.12" ShapeID="_x0000_i1043" DrawAspect="Content" ObjectID="_1753790623" r:id="rId39"/>
+        </w:object>
+      </w:r>
+    </w:p>
+    <w:bookmarkStart w:id="18" w:name="_MON_1753018170"/>
+    <w:bookmarkEnd w:id="18"/>
+    <w:p>
+      <w:r>
+        <w:object w:dxaOrig="9360" w:dyaOrig="5504" w14:anchorId="6EBBBDF7">
+          <v:shape id="_x0000_i1044" type="#_x0000_t75" style="width:468.75pt;height:275.25pt" o:ole="">
             <v:imagedata r:id="rId40" o:title=""/>
           </v:shape>
-          <o:OLEObject Type="Embed" ProgID="Word.OpenDocumentText.12" ShapeID="_x0000_i1043" DrawAspect="Content" ObjectID="_1753771141" r:id="rId41"/>
-        </w:object>
-      </w:r>
-    </w:p>
-    <w:bookmarkStart w:id="19" w:name="_MON_1753018170"/>
-    <w:bookmarkEnd w:id="19"/>
-    <w:p>
-      <w:r>
-        <w:object w:dxaOrig="9360" w:dyaOrig="5504" w14:anchorId="6EBBBDF7">
-          <v:shape id="_x0000_i1044" type="#_x0000_t75" style="width:468.75pt;height:275.25pt" o:ole="">
-            <v:imagedata r:id="rId42" o:title=""/>
-          </v:shape>
-          <o:OLEObject Type="Embed" ProgID="Word.OpenDocumentText.12" ShapeID="_x0000_i1044" DrawAspect="Content" ObjectID="_1753771142" r:id="rId43"/>
+          <o:OLEObject Type="Embed" ProgID="Word.OpenDocumentText.12" ShapeID="_x0000_i1044" DrawAspect="Content" ObjectID="_1753790624" r:id="rId41"/>
         </w:object>
       </w:r>
     </w:p>

</xml_diff>